<commit_message>
lots of changes to couplings and relaxations
</commit_message>
<xml_diff>
--- a/couplings/coupling_test.docx
+++ b/couplings/coupling_test.docx
@@ -26,6 +26,9 @@
         <w:gridCol w:w="836"/>
       </w:tblGrid>
       <w:tr>
+        <w:trPr>
+          <w:trHeight w:val="521"/>
+        </w:trPr>
         <w:tc>
           <w:tcPr>
             <w:tcW w:w="1048" w:type="dxa"/>
@@ -2103,10 +2106,1510 @@
       </w:tr>
     </w:tbl>
     <w:p/>
-    <w:p>
-      <w:bookmarkStart w:id="0" w:name="_GoBack"/>
+    <w:tbl>
+      <w:tblPr>
+        <w:tblStyle w:val="TableGrid"/>
+        <w:tblW w:w="0" w:type="auto"/>
+        <w:tblLook w:val="04A0" w:firstRow="1" w:lastRow="0" w:firstColumn="1" w:lastColumn="0" w:noHBand="0" w:noVBand="1"/>
+      </w:tblPr>
+      <w:tblGrid>
+        <w:gridCol w:w="1499"/>
+        <w:gridCol w:w="1500"/>
+        <w:gridCol w:w="1514"/>
+        <w:gridCol w:w="1499"/>
+      </w:tblGrid>
+      <w:tr>
+        <w:tc>
+          <w:tcPr>
+            <w:tcW w:w="1499" w:type="dxa"/>
+            <w:vAlign w:val="center"/>
+          </w:tcPr>
+          <w:p>
+            <w:pPr>
+              <w:jc w:val="center"/>
+            </w:pPr>
+            <w:r>
+              <w:t>System</w:t>
+            </w:r>
+          </w:p>
+        </w:tc>
+        <w:tc>
+          <w:tcPr>
+            <w:tcW w:w="1500" w:type="dxa"/>
+            <w:vAlign w:val="center"/>
+          </w:tcPr>
+          <w:p>
+            <w:pPr>
+              <w:jc w:val="center"/>
+            </w:pPr>
+            <w:r>
+              <w:t>Stacking</w:t>
+            </w:r>
+          </w:p>
+        </w:tc>
+        <w:tc>
+          <w:tcPr>
+            <w:tcW w:w="1514" w:type="dxa"/>
+            <w:vAlign w:val="center"/>
+          </w:tcPr>
+          <w:p>
+            <w:pPr>
+              <w:jc w:val="center"/>
+            </w:pPr>
+            <w:r>
+              <w:t>Arrangement</w:t>
+            </w:r>
+          </w:p>
+        </w:tc>
+        <w:tc>
+          <w:tcPr>
+            <w:tcW w:w="1499" w:type="dxa"/>
+            <w:vAlign w:val="center"/>
+          </w:tcPr>
+          <w:p>
+            <w:pPr>
+              <w:jc w:val="center"/>
+            </w:pPr>
+            <w:r>
+              <w:t>J</w:t>
+            </w:r>
+          </w:p>
+        </w:tc>
+      </w:tr>
+      <w:tr>
+        <w:tc>
+          <w:tcPr>
+            <w:tcW w:w="1499" w:type="dxa"/>
+            <w:vMerge w:val="restart"/>
+            <w:vAlign w:val="center"/>
+          </w:tcPr>
+          <w:p>
+            <w:pPr>
+              <w:jc w:val="center"/>
+            </w:pPr>
+            <w:r>
+              <w:t>2HC-1</w:t>
+            </w:r>
+          </w:p>
+        </w:tc>
+        <w:tc>
+          <w:tcPr>
+            <w:tcW w:w="1500" w:type="dxa"/>
+            <w:vMerge w:val="restart"/>
+            <w:vAlign w:val="center"/>
+          </w:tcPr>
+          <w:p>
+            <w:pPr>
+              <w:jc w:val="center"/>
+            </w:pPr>
+            <w:r>
+              <w:t>Edge-Face</w:t>
+            </w:r>
+          </w:p>
+        </w:tc>
+        <w:tc>
+          <w:tcPr>
+            <w:tcW w:w="1514" w:type="dxa"/>
+            <w:vAlign w:val="center"/>
+          </w:tcPr>
+          <w:p>
+            <w:pPr>
+              <w:jc w:val="center"/>
+            </w:pPr>
+            <w:r>
+              <w:t>P</w:t>
+            </w:r>
+          </w:p>
+        </w:tc>
+        <w:tc>
+          <w:tcPr>
+            <w:tcW w:w="1499" w:type="dxa"/>
+            <w:vAlign w:val="center"/>
+          </w:tcPr>
+          <w:p>
+            <w:pPr>
+              <w:jc w:val="center"/>
+            </w:pPr>
+            <w:r>
+              <w:t>0.061</w:t>
+            </w:r>
+          </w:p>
+        </w:tc>
+      </w:tr>
+      <w:tr>
+        <w:tc>
+          <w:tcPr>
+            <w:tcW w:w="1499" w:type="dxa"/>
+            <w:vMerge/>
+            <w:vAlign w:val="center"/>
+          </w:tcPr>
+          <w:p>
+            <w:pPr>
+              <w:jc w:val="center"/>
+            </w:pPr>
+          </w:p>
+        </w:tc>
+        <w:tc>
+          <w:tcPr>
+            <w:tcW w:w="1500" w:type="dxa"/>
+            <w:vMerge/>
+            <w:vAlign w:val="center"/>
+          </w:tcPr>
+          <w:p>
+            <w:pPr>
+              <w:jc w:val="center"/>
+            </w:pPr>
+          </w:p>
+        </w:tc>
+        <w:tc>
+          <w:tcPr>
+            <w:tcW w:w="1514" w:type="dxa"/>
+            <w:vAlign w:val="center"/>
+          </w:tcPr>
+          <w:p>
+            <w:pPr>
+              <w:jc w:val="center"/>
+            </w:pPr>
+            <w:r>
+              <w:t>AP</w:t>
+            </w:r>
+          </w:p>
+        </w:tc>
+        <w:tc>
+          <w:tcPr>
+            <w:tcW w:w="1499" w:type="dxa"/>
+            <w:vAlign w:val="center"/>
+          </w:tcPr>
+          <w:p>
+            <w:pPr>
+              <w:jc w:val="center"/>
+            </w:pPr>
+          </w:p>
+        </w:tc>
+      </w:tr>
+      <w:tr>
+        <w:tc>
+          <w:tcPr>
+            <w:tcW w:w="1499" w:type="dxa"/>
+            <w:vMerge w:val="restart"/>
+            <w:vAlign w:val="center"/>
+          </w:tcPr>
+          <w:p>
+            <w:pPr>
+              <w:jc w:val="center"/>
+            </w:pPr>
+            <w:r>
+              <w:t>2HC-2</w:t>
+            </w:r>
+          </w:p>
+        </w:tc>
+        <w:tc>
+          <w:tcPr>
+            <w:tcW w:w="1500" w:type="dxa"/>
+            <w:vMerge w:val="restart"/>
+            <w:vAlign w:val="center"/>
+          </w:tcPr>
+          <w:p>
+            <w:pPr>
+              <w:jc w:val="center"/>
+            </w:pPr>
+            <w:r>
+              <w:t>Edge-Face</w:t>
+            </w:r>
+          </w:p>
+        </w:tc>
+        <w:tc>
+          <w:tcPr>
+            <w:tcW w:w="1514" w:type="dxa"/>
+            <w:vAlign w:val="center"/>
+          </w:tcPr>
+          <w:p>
+            <w:pPr>
+              <w:jc w:val="center"/>
+            </w:pPr>
+            <w:r>
+              <w:t>P</w:t>
+            </w:r>
+          </w:p>
+        </w:tc>
+        <w:tc>
+          <w:tcPr>
+            <w:tcW w:w="1499" w:type="dxa"/>
+            <w:vAlign w:val="center"/>
+          </w:tcPr>
+          <w:p>
+            <w:pPr>
+              <w:jc w:val="center"/>
+            </w:pPr>
+          </w:p>
+        </w:tc>
+      </w:tr>
+      <w:tr>
+        <w:tc>
+          <w:tcPr>
+            <w:tcW w:w="1499" w:type="dxa"/>
+            <w:vMerge/>
+            <w:vAlign w:val="center"/>
+          </w:tcPr>
+          <w:p>
+            <w:pPr>
+              <w:jc w:val="center"/>
+            </w:pPr>
+          </w:p>
+        </w:tc>
+        <w:tc>
+          <w:tcPr>
+            <w:tcW w:w="1500" w:type="dxa"/>
+            <w:vMerge/>
+            <w:vAlign w:val="center"/>
+          </w:tcPr>
+          <w:p>
+            <w:pPr>
+              <w:jc w:val="center"/>
+            </w:pPr>
+          </w:p>
+        </w:tc>
+        <w:tc>
+          <w:tcPr>
+            <w:tcW w:w="1514" w:type="dxa"/>
+            <w:vAlign w:val="center"/>
+          </w:tcPr>
+          <w:p>
+            <w:pPr>
+              <w:jc w:val="center"/>
+            </w:pPr>
+            <w:r>
+              <w:t>AP</w:t>
+            </w:r>
+          </w:p>
+        </w:tc>
+        <w:tc>
+          <w:tcPr>
+            <w:tcW w:w="1499" w:type="dxa"/>
+            <w:vAlign w:val="center"/>
+          </w:tcPr>
+          <w:p>
+            <w:pPr>
+              <w:jc w:val="center"/>
+            </w:pPr>
+          </w:p>
+        </w:tc>
+      </w:tr>
+      <w:tr>
+        <w:tc>
+          <w:tcPr>
+            <w:tcW w:w="1499" w:type="dxa"/>
+            <w:vMerge w:val="restart"/>
+            <w:vAlign w:val="center"/>
+          </w:tcPr>
+          <w:p>
+            <w:pPr>
+              <w:jc w:val="center"/>
+            </w:pPr>
+            <w:r>
+              <w:t>2HC-3</w:t>
+            </w:r>
+          </w:p>
+        </w:tc>
+        <w:tc>
+          <w:tcPr>
+            <w:tcW w:w="1500" w:type="dxa"/>
+            <w:vMerge w:val="restart"/>
+            <w:vAlign w:val="center"/>
+          </w:tcPr>
+          <w:p>
+            <w:pPr>
+              <w:jc w:val="center"/>
+            </w:pPr>
+            <w:r>
+              <w:t>Edge-Face</w:t>
+            </w:r>
+          </w:p>
+        </w:tc>
+        <w:tc>
+          <w:tcPr>
+            <w:tcW w:w="1514" w:type="dxa"/>
+            <w:vAlign w:val="center"/>
+          </w:tcPr>
+          <w:p>
+            <w:pPr>
+              <w:jc w:val="center"/>
+            </w:pPr>
+            <w:r>
+              <w:t>P</w:t>
+            </w:r>
+          </w:p>
+        </w:tc>
+        <w:tc>
+          <w:tcPr>
+            <w:tcW w:w="1499" w:type="dxa"/>
+            <w:vAlign w:val="center"/>
+          </w:tcPr>
+          <w:p>
+            <w:pPr>
+              <w:jc w:val="center"/>
+            </w:pPr>
+            <w:r>
+              <w:t>0.044</w:t>
+            </w:r>
+          </w:p>
+        </w:tc>
+      </w:tr>
+      <w:tr>
+        <w:tc>
+          <w:tcPr>
+            <w:tcW w:w="1499" w:type="dxa"/>
+            <w:vMerge/>
+            <w:vAlign w:val="center"/>
+          </w:tcPr>
+          <w:p>
+            <w:pPr>
+              <w:jc w:val="center"/>
+            </w:pPr>
+          </w:p>
+        </w:tc>
+        <w:tc>
+          <w:tcPr>
+            <w:tcW w:w="1500" w:type="dxa"/>
+            <w:vMerge/>
+            <w:vAlign w:val="center"/>
+          </w:tcPr>
+          <w:p>
+            <w:pPr>
+              <w:jc w:val="center"/>
+            </w:pPr>
+          </w:p>
+        </w:tc>
+        <w:tc>
+          <w:tcPr>
+            <w:tcW w:w="1514" w:type="dxa"/>
+            <w:vAlign w:val="center"/>
+          </w:tcPr>
+          <w:p>
+            <w:pPr>
+              <w:jc w:val="center"/>
+            </w:pPr>
+            <w:r>
+              <w:t>AP</w:t>
+            </w:r>
+          </w:p>
+        </w:tc>
+        <w:tc>
+          <w:tcPr>
+            <w:tcW w:w="1499" w:type="dxa"/>
+            <w:vAlign w:val="center"/>
+          </w:tcPr>
+          <w:p>
+            <w:pPr>
+              <w:jc w:val="center"/>
+            </w:pPr>
+            <w:r>
+              <w:t>0.080</w:t>
+            </w:r>
+          </w:p>
+        </w:tc>
+      </w:tr>
+      <w:tr>
+        <w:tc>
+          <w:tcPr>
+            <w:tcW w:w="1499" w:type="dxa"/>
+            <w:vMerge w:val="restart"/>
+            <w:vAlign w:val="center"/>
+          </w:tcPr>
+          <w:p>
+            <w:pPr>
+              <w:jc w:val="center"/>
+            </w:pPr>
+            <w:r>
+              <w:t>2HC-4</w:t>
+            </w:r>
+          </w:p>
+        </w:tc>
+        <w:tc>
+          <w:tcPr>
+            <w:tcW w:w="1500" w:type="dxa"/>
+            <w:vMerge w:val="restart"/>
+            <w:vAlign w:val="center"/>
+          </w:tcPr>
+          <w:p>
+            <w:pPr>
+              <w:jc w:val="center"/>
+            </w:pPr>
+            <w:r>
+              <w:t>Edge-Face</w:t>
+            </w:r>
+          </w:p>
+        </w:tc>
+        <w:tc>
+          <w:tcPr>
+            <w:tcW w:w="1514" w:type="dxa"/>
+            <w:vAlign w:val="center"/>
+          </w:tcPr>
+          <w:p>
+            <w:pPr>
+              <w:jc w:val="center"/>
+            </w:pPr>
+            <w:r>
+              <w:t>P</w:t>
+            </w:r>
+          </w:p>
+        </w:tc>
+        <w:tc>
+          <w:tcPr>
+            <w:tcW w:w="1499" w:type="dxa"/>
+            <w:vAlign w:val="center"/>
+          </w:tcPr>
+          <w:p>
+            <w:pPr>
+              <w:jc w:val="center"/>
+            </w:pPr>
+            <w:r>
+              <w:t>0.052</w:t>
+            </w:r>
+          </w:p>
+        </w:tc>
+      </w:tr>
+      <w:tr>
+        <w:tc>
+          <w:tcPr>
+            <w:tcW w:w="1499" w:type="dxa"/>
+            <w:vMerge/>
+            <w:vAlign w:val="center"/>
+          </w:tcPr>
+          <w:p>
+            <w:pPr>
+              <w:jc w:val="center"/>
+            </w:pPr>
+          </w:p>
+        </w:tc>
+        <w:tc>
+          <w:tcPr>
+            <w:tcW w:w="1500" w:type="dxa"/>
+            <w:vMerge/>
+            <w:vAlign w:val="center"/>
+          </w:tcPr>
+          <w:p>
+            <w:pPr>
+              <w:jc w:val="center"/>
+            </w:pPr>
+          </w:p>
+        </w:tc>
+        <w:tc>
+          <w:tcPr>
+            <w:tcW w:w="1514" w:type="dxa"/>
+            <w:vAlign w:val="center"/>
+          </w:tcPr>
+          <w:p>
+            <w:pPr>
+              <w:jc w:val="center"/>
+            </w:pPr>
+            <w:r>
+              <w:t>AP</w:t>
+            </w:r>
+          </w:p>
+        </w:tc>
+        <w:tc>
+          <w:tcPr>
+            <w:tcW w:w="1499" w:type="dxa"/>
+            <w:vAlign w:val="center"/>
+          </w:tcPr>
+          <w:p>
+            <w:pPr>
+              <w:jc w:val="center"/>
+            </w:pPr>
+            <w:r>
+              <w:t>0.093</w:t>
+            </w:r>
+          </w:p>
+        </w:tc>
+      </w:tr>
+      <w:tr>
+        <w:tc>
+          <w:tcPr>
+            <w:tcW w:w="1499" w:type="dxa"/>
+            <w:vMerge w:val="restart"/>
+            <w:vAlign w:val="center"/>
+          </w:tcPr>
+          <w:p>
+            <w:pPr>
+              <w:jc w:val="center"/>
+            </w:pPr>
+            <w:r>
+              <w:t>2HC-5</w:t>
+            </w:r>
+          </w:p>
+        </w:tc>
+        <w:tc>
+          <w:tcPr>
+            <w:tcW w:w="1500" w:type="dxa"/>
+            <w:vMerge w:val="restart"/>
+            <w:vAlign w:val="center"/>
+          </w:tcPr>
+          <w:p>
+            <w:pPr>
+              <w:jc w:val="center"/>
+            </w:pPr>
+            <w:r>
+              <w:t>Face-Face</w:t>
+            </w:r>
+          </w:p>
+        </w:tc>
+        <w:tc>
+          <w:tcPr>
+            <w:tcW w:w="1514" w:type="dxa"/>
+            <w:vAlign w:val="center"/>
+          </w:tcPr>
+          <w:p>
+            <w:pPr>
+              <w:jc w:val="center"/>
+            </w:pPr>
+            <w:r>
+              <w:t>P</w:t>
+            </w:r>
+          </w:p>
+        </w:tc>
+        <w:tc>
+          <w:tcPr>
+            <w:tcW w:w="1499" w:type="dxa"/>
+            <w:vAlign w:val="center"/>
+          </w:tcPr>
+          <w:p>
+            <w:pPr>
+              <w:jc w:val="center"/>
+            </w:pPr>
+            <w:r>
+              <w:t>0.116</w:t>
+            </w:r>
+          </w:p>
+        </w:tc>
+      </w:tr>
+      <w:tr>
+        <w:tc>
+          <w:tcPr>
+            <w:tcW w:w="1499" w:type="dxa"/>
+            <w:vMerge/>
+            <w:vAlign w:val="center"/>
+          </w:tcPr>
+          <w:p>
+            <w:pPr>
+              <w:jc w:val="center"/>
+            </w:pPr>
+          </w:p>
+        </w:tc>
+        <w:tc>
+          <w:tcPr>
+            <w:tcW w:w="1500" w:type="dxa"/>
+            <w:vMerge/>
+            <w:vAlign w:val="center"/>
+          </w:tcPr>
+          <w:p>
+            <w:pPr>
+              <w:jc w:val="center"/>
+            </w:pPr>
+          </w:p>
+        </w:tc>
+        <w:tc>
+          <w:tcPr>
+            <w:tcW w:w="1514" w:type="dxa"/>
+            <w:vAlign w:val="center"/>
+          </w:tcPr>
+          <w:p>
+            <w:pPr>
+              <w:jc w:val="center"/>
+            </w:pPr>
+            <w:r>
+              <w:t>AP</w:t>
+            </w:r>
+          </w:p>
+        </w:tc>
+        <w:tc>
+          <w:tcPr>
+            <w:tcW w:w="1499" w:type="dxa"/>
+            <w:vAlign w:val="center"/>
+          </w:tcPr>
+          <w:p>
+            <w:pPr>
+              <w:jc w:val="center"/>
+            </w:pPr>
+            <w:r>
+              <w:t>0.148</w:t>
+            </w:r>
+          </w:p>
+        </w:tc>
+      </w:tr>
+      <w:tr>
+        <w:tc>
+          <w:tcPr>
+            <w:tcW w:w="1499" w:type="dxa"/>
+            <w:vMerge/>
+            <w:vAlign w:val="center"/>
+          </w:tcPr>
+          <w:p>
+            <w:pPr>
+              <w:jc w:val="center"/>
+            </w:pPr>
+          </w:p>
+        </w:tc>
+        <w:tc>
+          <w:tcPr>
+            <w:tcW w:w="1500" w:type="dxa"/>
+            <w:vAlign w:val="center"/>
+          </w:tcPr>
+          <w:p>
+            <w:pPr>
+              <w:jc w:val="center"/>
+            </w:pPr>
+            <w:r>
+              <w:t>Edge-Face</w:t>
+            </w:r>
+          </w:p>
+        </w:tc>
+        <w:tc>
+          <w:tcPr>
+            <w:tcW w:w="1514" w:type="dxa"/>
+            <w:vAlign w:val="center"/>
+          </w:tcPr>
+          <w:p>
+            <w:pPr>
+              <w:jc w:val="center"/>
+            </w:pPr>
+            <w:r>
+              <w:t>AP</w:t>
+            </w:r>
+          </w:p>
+        </w:tc>
+        <w:tc>
+          <w:tcPr>
+            <w:tcW w:w="1499" w:type="dxa"/>
+            <w:vAlign w:val="center"/>
+          </w:tcPr>
+          <w:p>
+            <w:pPr>
+              <w:jc w:val="center"/>
+            </w:pPr>
+            <w:r>
+              <w:t>0.028</w:t>
+            </w:r>
+          </w:p>
+        </w:tc>
+      </w:tr>
+      <w:tr>
+        <w:tc>
+          <w:tcPr>
+            <w:tcW w:w="1499" w:type="dxa"/>
+            <w:vMerge w:val="restart"/>
+            <w:vAlign w:val="center"/>
+          </w:tcPr>
+          <w:p>
+            <w:pPr>
+              <w:jc w:val="center"/>
+            </w:pPr>
+            <w:r>
+              <w:t>2HP-1</w:t>
+            </w:r>
+          </w:p>
+        </w:tc>
+        <w:tc>
+          <w:tcPr>
+            <w:tcW w:w="1500" w:type="dxa"/>
+            <w:vAlign w:val="center"/>
+          </w:tcPr>
+          <w:p>
+            <w:pPr>
+              <w:jc w:val="center"/>
+            </w:pPr>
+            <w:r>
+              <w:t>Face-Face</w:t>
+            </w:r>
+          </w:p>
+        </w:tc>
+        <w:tc>
+          <w:tcPr>
+            <w:tcW w:w="1514" w:type="dxa"/>
+            <w:vAlign w:val="center"/>
+          </w:tcPr>
+          <w:p>
+            <w:pPr>
+              <w:jc w:val="center"/>
+            </w:pPr>
+            <w:r>
+              <w:t>AP</w:t>
+            </w:r>
+          </w:p>
+        </w:tc>
+        <w:tc>
+          <w:tcPr>
+            <w:tcW w:w="1499" w:type="dxa"/>
+            <w:vAlign w:val="center"/>
+          </w:tcPr>
+          <w:p>
+            <w:pPr>
+              <w:jc w:val="center"/>
+            </w:pPr>
+            <w:r>
+              <w:t>0.048</w:t>
+            </w:r>
+          </w:p>
+        </w:tc>
+      </w:tr>
+      <w:tr>
+        <w:tc>
+          <w:tcPr>
+            <w:tcW w:w="1499" w:type="dxa"/>
+            <w:vMerge/>
+            <w:vAlign w:val="center"/>
+          </w:tcPr>
+          <w:p>
+            <w:pPr>
+              <w:jc w:val="center"/>
+            </w:pPr>
+          </w:p>
+        </w:tc>
+        <w:tc>
+          <w:tcPr>
+            <w:tcW w:w="1500" w:type="dxa"/>
+            <w:vMerge w:val="restart"/>
+            <w:vAlign w:val="center"/>
+          </w:tcPr>
+          <w:p>
+            <w:pPr>
+              <w:jc w:val="center"/>
+            </w:pPr>
+            <w:r>
+              <w:t>Edge-Tail</w:t>
+            </w:r>
+          </w:p>
+        </w:tc>
+        <w:tc>
+          <w:tcPr>
+            <w:tcW w:w="1514" w:type="dxa"/>
+            <w:vAlign w:val="center"/>
+          </w:tcPr>
+          <w:p>
+            <w:pPr>
+              <w:jc w:val="center"/>
+            </w:pPr>
+            <w:r>
+              <w:t>P</w:t>
+            </w:r>
+          </w:p>
+        </w:tc>
+        <w:tc>
+          <w:tcPr>
+            <w:tcW w:w="1499" w:type="dxa"/>
+            <w:vAlign w:val="center"/>
+          </w:tcPr>
+          <w:p>
+            <w:pPr>
+              <w:jc w:val="center"/>
+            </w:pPr>
+            <w:r>
+              <w:t>0.007</w:t>
+            </w:r>
+          </w:p>
+        </w:tc>
+      </w:tr>
+      <w:tr>
+        <w:tc>
+          <w:tcPr>
+            <w:tcW w:w="1499" w:type="dxa"/>
+            <w:vMerge/>
+            <w:vAlign w:val="center"/>
+          </w:tcPr>
+          <w:p>
+            <w:pPr>
+              <w:jc w:val="center"/>
+            </w:pPr>
+          </w:p>
+        </w:tc>
+        <w:tc>
+          <w:tcPr>
+            <w:tcW w:w="1500" w:type="dxa"/>
+            <w:vMerge/>
+            <w:vAlign w:val="center"/>
+          </w:tcPr>
+          <w:p>
+            <w:pPr>
+              <w:jc w:val="center"/>
+            </w:pPr>
+          </w:p>
+        </w:tc>
+        <w:tc>
+          <w:tcPr>
+            <w:tcW w:w="1514" w:type="dxa"/>
+            <w:vAlign w:val="center"/>
+          </w:tcPr>
+          <w:p>
+            <w:pPr>
+              <w:jc w:val="center"/>
+            </w:pPr>
+            <w:r>
+              <w:t>AP</w:t>
+            </w:r>
+          </w:p>
+        </w:tc>
+        <w:tc>
+          <w:tcPr>
+            <w:tcW w:w="1499" w:type="dxa"/>
+            <w:vAlign w:val="center"/>
+          </w:tcPr>
+          <w:p>
+            <w:pPr>
+              <w:jc w:val="center"/>
+            </w:pPr>
+            <w:r>
+              <w:t>0.002</w:t>
+            </w:r>
+          </w:p>
+        </w:tc>
+      </w:tr>
+      <w:tr>
+        <w:tc>
+          <w:tcPr>
+            <w:tcW w:w="1499" w:type="dxa"/>
+            <w:vMerge w:val="restart"/>
+            <w:vAlign w:val="center"/>
+          </w:tcPr>
+          <w:p>
+            <w:pPr>
+              <w:jc w:val="center"/>
+            </w:pPr>
+            <w:r>
+              <w:t>2HP-2</w:t>
+            </w:r>
+          </w:p>
+        </w:tc>
+        <w:tc>
+          <w:tcPr>
+            <w:tcW w:w="1500" w:type="dxa"/>
+            <w:vMerge w:val="restart"/>
+            <w:vAlign w:val="center"/>
+          </w:tcPr>
+          <w:p>
+            <w:pPr>
+              <w:jc w:val="center"/>
+            </w:pPr>
+            <w:r>
+              <w:t>Face-Face</w:t>
+            </w:r>
+          </w:p>
+        </w:tc>
+        <w:tc>
+          <w:tcPr>
+            <w:tcW w:w="1514" w:type="dxa"/>
+            <w:vAlign w:val="center"/>
+          </w:tcPr>
+          <w:p>
+            <w:pPr>
+              <w:jc w:val="center"/>
+            </w:pPr>
+            <w:r>
+              <w:t>P</w:t>
+            </w:r>
+          </w:p>
+        </w:tc>
+        <w:tc>
+          <w:tcPr>
+            <w:tcW w:w="1499" w:type="dxa"/>
+            <w:vAlign w:val="center"/>
+          </w:tcPr>
+          <w:p>
+            <w:pPr>
+              <w:jc w:val="center"/>
+            </w:pPr>
+            <w:r>
+              <w:t>0.021</w:t>
+            </w:r>
+          </w:p>
+        </w:tc>
+      </w:tr>
+      <w:tr>
+        <w:tc>
+          <w:tcPr>
+            <w:tcW w:w="1499" w:type="dxa"/>
+            <w:vMerge/>
+            <w:vAlign w:val="center"/>
+          </w:tcPr>
+          <w:p>
+            <w:pPr>
+              <w:jc w:val="center"/>
+            </w:pPr>
+          </w:p>
+        </w:tc>
+        <w:tc>
+          <w:tcPr>
+            <w:tcW w:w="1500" w:type="dxa"/>
+            <w:vMerge/>
+            <w:vAlign w:val="center"/>
+          </w:tcPr>
+          <w:p>
+            <w:pPr>
+              <w:jc w:val="center"/>
+            </w:pPr>
+          </w:p>
+        </w:tc>
+        <w:tc>
+          <w:tcPr>
+            <w:tcW w:w="1514" w:type="dxa"/>
+            <w:vAlign w:val="center"/>
+          </w:tcPr>
+          <w:p>
+            <w:pPr>
+              <w:jc w:val="center"/>
+            </w:pPr>
+            <w:r>
+              <w:t>AP</w:t>
+            </w:r>
+          </w:p>
+        </w:tc>
+        <w:tc>
+          <w:tcPr>
+            <w:tcW w:w="1499" w:type="dxa"/>
+            <w:vAlign w:val="center"/>
+          </w:tcPr>
+          <w:p>
+            <w:pPr>
+              <w:jc w:val="center"/>
+            </w:pPr>
+            <w:r>
+              <w:t>0.157</w:t>
+            </w:r>
+          </w:p>
+        </w:tc>
+      </w:tr>
+      <w:tr>
+        <w:trPr>
+          <w:trHeight w:val="323"/>
+        </w:trPr>
+        <w:tc>
+          <w:tcPr>
+            <w:tcW w:w="1499" w:type="dxa"/>
+            <w:vMerge/>
+            <w:vAlign w:val="center"/>
+          </w:tcPr>
+          <w:p>
+            <w:pPr>
+              <w:jc w:val="center"/>
+            </w:pPr>
+          </w:p>
+        </w:tc>
+        <w:tc>
+          <w:tcPr>
+            <w:tcW w:w="1500" w:type="dxa"/>
+            <w:vMerge w:val="restart"/>
+            <w:vAlign w:val="center"/>
+          </w:tcPr>
+          <w:p>
+            <w:pPr>
+              <w:jc w:val="center"/>
+            </w:pPr>
+            <w:r>
+              <w:t xml:space="preserve">Edge-Edge </w:t>
+            </w:r>
+          </w:p>
+        </w:tc>
+        <w:tc>
+          <w:tcPr>
+            <w:tcW w:w="1514" w:type="dxa"/>
+            <w:vAlign w:val="center"/>
+          </w:tcPr>
+          <w:p>
+            <w:pPr>
+              <w:jc w:val="center"/>
+            </w:pPr>
+            <w:r>
+              <w:t>AP</w:t>
+            </w:r>
+          </w:p>
+        </w:tc>
+        <w:tc>
+          <w:tcPr>
+            <w:tcW w:w="1499" w:type="dxa"/>
+            <w:vAlign w:val="center"/>
+          </w:tcPr>
+          <w:p>
+            <w:pPr>
+              <w:jc w:val="center"/>
+            </w:pPr>
+            <w:r>
+              <w:t>0.063</w:t>
+            </w:r>
+          </w:p>
+        </w:tc>
+      </w:tr>
+      <w:tr>
+        <w:tc>
+          <w:tcPr>
+            <w:tcW w:w="1499" w:type="dxa"/>
+            <w:vMerge/>
+            <w:vAlign w:val="center"/>
+          </w:tcPr>
+          <w:p>
+            <w:pPr>
+              <w:jc w:val="center"/>
+            </w:pPr>
+          </w:p>
+        </w:tc>
+        <w:tc>
+          <w:tcPr>
+            <w:tcW w:w="1500" w:type="dxa"/>
+            <w:vMerge/>
+            <w:vAlign w:val="center"/>
+          </w:tcPr>
+          <w:p>
+            <w:pPr>
+              <w:jc w:val="center"/>
+            </w:pPr>
+          </w:p>
+        </w:tc>
+        <w:tc>
+          <w:tcPr>
+            <w:tcW w:w="1514" w:type="dxa"/>
+            <w:vAlign w:val="center"/>
+          </w:tcPr>
+          <w:p>
+            <w:pPr>
+              <w:jc w:val="center"/>
+            </w:pPr>
+            <w:r>
+              <w:t>P</w:t>
+            </w:r>
+          </w:p>
+        </w:tc>
+        <w:tc>
+          <w:tcPr>
+            <w:tcW w:w="1499" w:type="dxa"/>
+            <w:vAlign w:val="center"/>
+          </w:tcPr>
+          <w:p>
+            <w:pPr>
+              <w:jc w:val="center"/>
+            </w:pPr>
+            <w:r>
+              <w:t>0.034</w:t>
+            </w:r>
+          </w:p>
+        </w:tc>
+      </w:tr>
+      <w:tr>
+        <w:tc>
+          <w:tcPr>
+            <w:tcW w:w="1499" w:type="dxa"/>
+            <w:vAlign w:val="center"/>
+          </w:tcPr>
+          <w:p>
+            <w:pPr>
+              <w:jc w:val="center"/>
+            </w:pPr>
+            <w:r>
+              <w:t>2HP</w:t>
+            </w:r>
+            <w:r>
+              <w:t>-3</w:t>
+            </w:r>
+          </w:p>
+        </w:tc>
+        <w:tc>
+          <w:tcPr>
+            <w:tcW w:w="1500" w:type="dxa"/>
+            <w:vAlign w:val="center"/>
+          </w:tcPr>
+          <w:p>
+            <w:pPr>
+              <w:jc w:val="center"/>
+            </w:pPr>
+            <w:r>
+              <w:t>Face-Face</w:t>
+            </w:r>
+          </w:p>
+        </w:tc>
+        <w:tc>
+          <w:tcPr>
+            <w:tcW w:w="1514" w:type="dxa"/>
+            <w:vAlign w:val="center"/>
+          </w:tcPr>
+          <w:p>
+            <w:pPr>
+              <w:jc w:val="center"/>
+            </w:pPr>
+            <w:r>
+              <w:t>AP</w:t>
+            </w:r>
+          </w:p>
+        </w:tc>
+        <w:tc>
+          <w:tcPr>
+            <w:tcW w:w="1499" w:type="dxa"/>
+            <w:vAlign w:val="center"/>
+          </w:tcPr>
+          <w:p>
+            <w:pPr>
+              <w:jc w:val="center"/>
+            </w:pPr>
+            <w:r>
+              <w:t>0.147</w:t>
+            </w:r>
+          </w:p>
+        </w:tc>
+      </w:tr>
+      <w:tr>
+        <w:tc>
+          <w:tcPr>
+            <w:tcW w:w="1499" w:type="dxa"/>
+            <w:vMerge w:val="restart"/>
+            <w:vAlign w:val="center"/>
+          </w:tcPr>
+          <w:p>
+            <w:pPr>
+              <w:jc w:val="center"/>
+            </w:pPr>
+            <w:bookmarkStart w:id="0" w:name="_GoBack" w:colFirst="0" w:colLast="0"/>
+            <w:r>
+              <w:t>2HP-4</w:t>
+            </w:r>
+          </w:p>
+        </w:tc>
+        <w:tc>
+          <w:tcPr>
+            <w:tcW w:w="1500" w:type="dxa"/>
+            <w:vMerge w:val="restart"/>
+            <w:vAlign w:val="center"/>
+          </w:tcPr>
+          <w:p>
+            <w:pPr>
+              <w:jc w:val="center"/>
+            </w:pPr>
+            <w:r>
+              <w:t>Edge-Tail</w:t>
+            </w:r>
+          </w:p>
+        </w:tc>
+        <w:tc>
+          <w:tcPr>
+            <w:tcW w:w="1514" w:type="dxa"/>
+            <w:vAlign w:val="center"/>
+          </w:tcPr>
+          <w:p>
+            <w:pPr>
+              <w:jc w:val="center"/>
+            </w:pPr>
+            <w:r>
+              <w:t>AP</w:t>
+            </w:r>
+          </w:p>
+        </w:tc>
+        <w:tc>
+          <w:tcPr>
+            <w:tcW w:w="1499" w:type="dxa"/>
+            <w:vAlign w:val="center"/>
+          </w:tcPr>
+          <w:p>
+            <w:pPr>
+              <w:jc w:val="center"/>
+            </w:pPr>
+            <w:r>
+              <w:t>0.001</w:t>
+            </w:r>
+          </w:p>
+        </w:tc>
+      </w:tr>
       <w:bookmarkEnd w:id="0"/>
-    </w:p>
+      <w:tr>
+        <w:tc>
+          <w:tcPr>
+            <w:tcW w:w="1499" w:type="dxa"/>
+            <w:vMerge/>
+            <w:vAlign w:val="center"/>
+          </w:tcPr>
+          <w:p>
+            <w:pPr>
+              <w:jc w:val="center"/>
+            </w:pPr>
+          </w:p>
+        </w:tc>
+        <w:tc>
+          <w:tcPr>
+            <w:tcW w:w="1500" w:type="dxa"/>
+            <w:vMerge/>
+            <w:vAlign w:val="center"/>
+          </w:tcPr>
+          <w:p>
+            <w:pPr>
+              <w:jc w:val="center"/>
+            </w:pPr>
+          </w:p>
+        </w:tc>
+        <w:tc>
+          <w:tcPr>
+            <w:tcW w:w="1514" w:type="dxa"/>
+            <w:vAlign w:val="center"/>
+          </w:tcPr>
+          <w:p>
+            <w:pPr>
+              <w:jc w:val="center"/>
+            </w:pPr>
+            <w:r>
+              <w:t>P</w:t>
+            </w:r>
+          </w:p>
+        </w:tc>
+        <w:tc>
+          <w:tcPr>
+            <w:tcW w:w="1499" w:type="dxa"/>
+            <w:vAlign w:val="center"/>
+          </w:tcPr>
+          <w:p>
+            <w:pPr>
+              <w:jc w:val="center"/>
+            </w:pPr>
+            <w:r>
+              <w:t>0.005</w:t>
+            </w:r>
+          </w:p>
+        </w:tc>
+      </w:tr>
+      <w:tr>
+        <w:tc>
+          <w:tcPr>
+            <w:tcW w:w="1499" w:type="dxa"/>
+            <w:vMerge/>
+            <w:vAlign w:val="center"/>
+          </w:tcPr>
+          <w:p>
+            <w:pPr>
+              <w:jc w:val="center"/>
+            </w:pPr>
+          </w:p>
+        </w:tc>
+        <w:tc>
+          <w:tcPr>
+            <w:tcW w:w="1500" w:type="dxa"/>
+            <w:vAlign w:val="center"/>
+          </w:tcPr>
+          <w:p>
+            <w:pPr>
+              <w:jc w:val="center"/>
+            </w:pPr>
+            <w:r>
+              <w:t>Face-Face</w:t>
+            </w:r>
+          </w:p>
+        </w:tc>
+        <w:tc>
+          <w:tcPr>
+            <w:tcW w:w="1514" w:type="dxa"/>
+            <w:vAlign w:val="center"/>
+          </w:tcPr>
+          <w:p>
+            <w:pPr>
+              <w:jc w:val="center"/>
+            </w:pPr>
+            <w:r>
+              <w:t>P</w:t>
+            </w:r>
+          </w:p>
+        </w:tc>
+        <w:tc>
+          <w:tcPr>
+            <w:tcW w:w="1499" w:type="dxa"/>
+            <w:vAlign w:val="center"/>
+          </w:tcPr>
+          <w:p>
+            <w:pPr>
+              <w:jc w:val="center"/>
+            </w:pPr>
+            <w:r>
+              <w:t>0.044</w:t>
+            </w:r>
+          </w:p>
+        </w:tc>
+      </w:tr>
+      <w:tr>
+        <w:tc>
+          <w:tcPr>
+            <w:tcW w:w="1499" w:type="dxa"/>
+            <w:vAlign w:val="center"/>
+          </w:tcPr>
+          <w:p>
+            <w:pPr>
+              <w:jc w:val="center"/>
+            </w:pPr>
+          </w:p>
+        </w:tc>
+        <w:tc>
+          <w:tcPr>
+            <w:tcW w:w="1500" w:type="dxa"/>
+            <w:vAlign w:val="center"/>
+          </w:tcPr>
+          <w:p>
+            <w:pPr>
+              <w:jc w:val="center"/>
+            </w:pPr>
+          </w:p>
+        </w:tc>
+        <w:tc>
+          <w:tcPr>
+            <w:tcW w:w="1514" w:type="dxa"/>
+            <w:vAlign w:val="center"/>
+          </w:tcPr>
+          <w:p>
+            <w:pPr>
+              <w:jc w:val="center"/>
+            </w:pPr>
+          </w:p>
+        </w:tc>
+        <w:tc>
+          <w:tcPr>
+            <w:tcW w:w="1499" w:type="dxa"/>
+            <w:vAlign w:val="center"/>
+          </w:tcPr>
+          <w:p>
+            <w:pPr>
+              <w:jc w:val="center"/>
+            </w:pPr>
+          </w:p>
+        </w:tc>
+      </w:tr>
+      <w:tr>
+        <w:tc>
+          <w:tcPr>
+            <w:tcW w:w="1499" w:type="dxa"/>
+            <w:vAlign w:val="center"/>
+          </w:tcPr>
+          <w:p>
+            <w:pPr>
+              <w:jc w:val="center"/>
+            </w:pPr>
+          </w:p>
+        </w:tc>
+        <w:tc>
+          <w:tcPr>
+            <w:tcW w:w="1500" w:type="dxa"/>
+            <w:vAlign w:val="center"/>
+          </w:tcPr>
+          <w:p>
+            <w:pPr>
+              <w:jc w:val="center"/>
+            </w:pPr>
+          </w:p>
+        </w:tc>
+        <w:tc>
+          <w:tcPr>
+            <w:tcW w:w="1514" w:type="dxa"/>
+            <w:vAlign w:val="center"/>
+          </w:tcPr>
+          <w:p>
+            <w:pPr>
+              <w:jc w:val="center"/>
+            </w:pPr>
+          </w:p>
+        </w:tc>
+        <w:tc>
+          <w:tcPr>
+            <w:tcW w:w="1499" w:type="dxa"/>
+            <w:vAlign w:val="center"/>
+          </w:tcPr>
+          <w:p>
+            <w:pPr>
+              <w:jc w:val="center"/>
+            </w:pPr>
+          </w:p>
+        </w:tc>
+      </w:tr>
+      <w:tr>
+        <w:tc>
+          <w:tcPr>
+            <w:tcW w:w="1499" w:type="dxa"/>
+            <w:vAlign w:val="center"/>
+          </w:tcPr>
+          <w:p>
+            <w:pPr>
+              <w:jc w:val="center"/>
+            </w:pPr>
+          </w:p>
+        </w:tc>
+        <w:tc>
+          <w:tcPr>
+            <w:tcW w:w="1500" w:type="dxa"/>
+            <w:vAlign w:val="center"/>
+          </w:tcPr>
+          <w:p>
+            <w:pPr>
+              <w:jc w:val="center"/>
+            </w:pPr>
+          </w:p>
+        </w:tc>
+        <w:tc>
+          <w:tcPr>
+            <w:tcW w:w="1514" w:type="dxa"/>
+            <w:vAlign w:val="center"/>
+          </w:tcPr>
+          <w:p>
+            <w:pPr>
+              <w:jc w:val="center"/>
+            </w:pPr>
+          </w:p>
+        </w:tc>
+        <w:tc>
+          <w:tcPr>
+            <w:tcW w:w="1499" w:type="dxa"/>
+            <w:vAlign w:val="center"/>
+          </w:tcPr>
+          <w:p>
+            <w:pPr>
+              <w:jc w:val="center"/>
+            </w:pPr>
+          </w:p>
+        </w:tc>
+      </w:tr>
+      <w:tr>
+        <w:tc>
+          <w:tcPr>
+            <w:tcW w:w="1499" w:type="dxa"/>
+            <w:vAlign w:val="center"/>
+          </w:tcPr>
+          <w:p>
+            <w:pPr>
+              <w:jc w:val="center"/>
+            </w:pPr>
+          </w:p>
+        </w:tc>
+        <w:tc>
+          <w:tcPr>
+            <w:tcW w:w="1500" w:type="dxa"/>
+            <w:vAlign w:val="center"/>
+          </w:tcPr>
+          <w:p>
+            <w:pPr>
+              <w:jc w:val="center"/>
+            </w:pPr>
+          </w:p>
+        </w:tc>
+        <w:tc>
+          <w:tcPr>
+            <w:tcW w:w="1514" w:type="dxa"/>
+            <w:vAlign w:val="center"/>
+          </w:tcPr>
+          <w:p>
+            <w:pPr>
+              <w:jc w:val="center"/>
+            </w:pPr>
+          </w:p>
+        </w:tc>
+        <w:tc>
+          <w:tcPr>
+            <w:tcW w:w="1499" w:type="dxa"/>
+            <w:vAlign w:val="center"/>
+          </w:tcPr>
+          <w:p>
+            <w:pPr>
+              <w:jc w:val="center"/>
+            </w:pPr>
+          </w:p>
+        </w:tc>
+      </w:tr>
+    </w:tbl>
+    <w:p/>
     <w:sectPr>
       <w:pgSz w:w="11900" w:h="16840"/>
       <w:pgMar w:top="1440" w:right="1440" w:bottom="1440" w:left="1440" w:header="720" w:footer="720" w:gutter="0"/>

</xml_diff>

<commit_message>
loads of changes, forgot to push...
</commit_message>
<xml_diff>
--- a/couplings/coupling_test.docx
+++ b/couplings/coupling_test.docx
@@ -1252,6 +1252,13 @@
               </w:rPr>
               <w:t>Coupling</w:t>
             </w:r>
+            <w:r>
+              <w:rPr>
+                <w:sz w:val="20"/>
+                <w:szCs w:val="20"/>
+              </w:rPr>
+              <w:t xml:space="preserve"> (TDM)</w:t>
+            </w:r>
           </w:p>
         </w:tc>
         <w:tc>
@@ -1494,6 +1501,241 @@
               </w:rPr>
               <w:t>0.055</w:t>
             </w:r>
+          </w:p>
+        </w:tc>
+      </w:tr>
+      <w:tr>
+        <w:tc>
+          <w:tcPr>
+            <w:tcW w:w="1048" w:type="dxa"/>
+            <w:shd w:val="clear" w:color="auto" w:fill="FBE4D5" w:themeFill="accent2" w:themeFillTint="33"/>
+            <w:vAlign w:val="center"/>
+          </w:tcPr>
+          <w:p>
+            <w:pPr>
+              <w:jc w:val="center"/>
+              <w:rPr>
+                <w:sz w:val="20"/>
+                <w:szCs w:val="20"/>
+              </w:rPr>
+            </w:pPr>
+            <w:r>
+              <w:rPr>
+                <w:sz w:val="20"/>
+                <w:szCs w:val="20"/>
+              </w:rPr>
+              <w:t>Coupling (ATC)</w:t>
+            </w:r>
+          </w:p>
+        </w:tc>
+        <w:tc>
+          <w:tcPr>
+            <w:tcW w:w="871" w:type="dxa"/>
+            <w:shd w:val="clear" w:color="auto" w:fill="FBE4D5" w:themeFill="accent2" w:themeFillTint="33"/>
+            <w:vAlign w:val="center"/>
+          </w:tcPr>
+          <w:p>
+            <w:pPr>
+              <w:jc w:val="center"/>
+              <w:rPr>
+                <w:b/>
+                <w:sz w:val="20"/>
+                <w:szCs w:val="20"/>
+              </w:rPr>
+            </w:pPr>
+            <w:r>
+              <w:rPr>
+                <w:b/>
+                <w:sz w:val="20"/>
+                <w:szCs w:val="20"/>
+              </w:rPr>
+              <w:t>0.063</w:t>
+            </w:r>
+          </w:p>
+        </w:tc>
+        <w:tc>
+          <w:tcPr>
+            <w:tcW w:w="851" w:type="dxa"/>
+            <w:shd w:val="clear" w:color="auto" w:fill="FBE4D5" w:themeFill="accent2" w:themeFillTint="33"/>
+            <w:vAlign w:val="center"/>
+          </w:tcPr>
+          <w:p>
+            <w:pPr>
+              <w:jc w:val="center"/>
+              <w:rPr>
+                <w:b/>
+                <w:sz w:val="20"/>
+                <w:szCs w:val="20"/>
+              </w:rPr>
+            </w:pPr>
+          </w:p>
+        </w:tc>
+        <w:tc>
+          <w:tcPr>
+            <w:tcW w:w="596" w:type="dxa"/>
+            <w:shd w:val="clear" w:color="auto" w:fill="FBE4D5" w:themeFill="accent2" w:themeFillTint="33"/>
+            <w:vAlign w:val="center"/>
+          </w:tcPr>
+          <w:p>
+            <w:pPr>
+              <w:jc w:val="center"/>
+              <w:rPr>
+                <w:b/>
+                <w:sz w:val="20"/>
+                <w:szCs w:val="20"/>
+              </w:rPr>
+            </w:pPr>
+            <w:r>
+              <w:rPr>
+                <w:b/>
+                <w:sz w:val="20"/>
+                <w:szCs w:val="20"/>
+              </w:rPr>
+              <w:t>0.045</w:t>
+            </w:r>
+          </w:p>
+        </w:tc>
+        <w:tc>
+          <w:tcPr>
+            <w:tcW w:w="596" w:type="dxa"/>
+            <w:shd w:val="clear" w:color="auto" w:fill="FBE4D5" w:themeFill="accent2" w:themeFillTint="33"/>
+            <w:vAlign w:val="center"/>
+          </w:tcPr>
+          <w:p>
+            <w:pPr>
+              <w:jc w:val="center"/>
+              <w:rPr>
+                <w:b/>
+                <w:sz w:val="20"/>
+                <w:szCs w:val="20"/>
+              </w:rPr>
+            </w:pPr>
+          </w:p>
+        </w:tc>
+        <w:tc>
+          <w:tcPr>
+            <w:tcW w:w="811" w:type="dxa"/>
+            <w:shd w:val="clear" w:color="auto" w:fill="FBE4D5" w:themeFill="accent2" w:themeFillTint="33"/>
+            <w:vAlign w:val="center"/>
+          </w:tcPr>
+          <w:p>
+            <w:pPr>
+              <w:jc w:val="center"/>
+              <w:rPr>
+                <w:b/>
+                <w:sz w:val="20"/>
+                <w:szCs w:val="20"/>
+              </w:rPr>
+            </w:pPr>
+            <w:r>
+              <w:rPr>
+                <w:b/>
+                <w:sz w:val="20"/>
+                <w:szCs w:val="20"/>
+              </w:rPr>
+              <w:t>0.063</w:t>
+            </w:r>
+          </w:p>
+        </w:tc>
+        <w:tc>
+          <w:tcPr>
+            <w:tcW w:w="884" w:type="dxa"/>
+            <w:shd w:val="clear" w:color="auto" w:fill="FBE4D5" w:themeFill="accent2" w:themeFillTint="33"/>
+            <w:vAlign w:val="center"/>
+          </w:tcPr>
+          <w:p>
+            <w:pPr>
+              <w:jc w:val="center"/>
+              <w:rPr>
+                <w:b/>
+                <w:sz w:val="20"/>
+                <w:szCs w:val="20"/>
+              </w:rPr>
+            </w:pPr>
+          </w:p>
+        </w:tc>
+        <w:tc>
+          <w:tcPr>
+            <w:tcW w:w="845" w:type="dxa"/>
+            <w:shd w:val="clear" w:color="auto" w:fill="FBE4D5" w:themeFill="accent2" w:themeFillTint="33"/>
+            <w:vAlign w:val="center"/>
+          </w:tcPr>
+          <w:p>
+            <w:pPr>
+              <w:jc w:val="center"/>
+              <w:rPr>
+                <w:b/>
+                <w:sz w:val="20"/>
+                <w:szCs w:val="20"/>
+              </w:rPr>
+            </w:pPr>
+            <w:r>
+              <w:rPr>
+                <w:b/>
+                <w:sz w:val="20"/>
+                <w:szCs w:val="20"/>
+              </w:rPr>
+              <w:t>0.057</w:t>
+            </w:r>
+          </w:p>
+        </w:tc>
+        <w:tc>
+          <w:tcPr>
+            <w:tcW w:w="850" w:type="dxa"/>
+            <w:shd w:val="clear" w:color="auto" w:fill="FBE4D5" w:themeFill="accent2" w:themeFillTint="33"/>
+            <w:vAlign w:val="center"/>
+          </w:tcPr>
+          <w:p>
+            <w:pPr>
+              <w:jc w:val="center"/>
+              <w:rPr>
+                <w:b/>
+                <w:sz w:val="20"/>
+                <w:szCs w:val="20"/>
+              </w:rPr>
+            </w:pPr>
+          </w:p>
+        </w:tc>
+        <w:tc>
+          <w:tcPr>
+            <w:tcW w:w="808" w:type="dxa"/>
+            <w:shd w:val="clear" w:color="auto" w:fill="FBE4D5" w:themeFill="accent2" w:themeFillTint="33"/>
+            <w:vAlign w:val="center"/>
+          </w:tcPr>
+          <w:p>
+            <w:pPr>
+              <w:jc w:val="center"/>
+              <w:rPr>
+                <w:b/>
+                <w:sz w:val="20"/>
+                <w:szCs w:val="20"/>
+              </w:rPr>
+            </w:pPr>
+            <w:r>
+              <w:rPr>
+                <w:b/>
+                <w:sz w:val="20"/>
+                <w:szCs w:val="20"/>
+              </w:rPr>
+              <w:t>0.059</w:t>
+            </w:r>
+          </w:p>
+        </w:tc>
+        <w:tc>
+          <w:tcPr>
+            <w:tcW w:w="850" w:type="dxa"/>
+            <w:shd w:val="clear" w:color="auto" w:fill="FBE4D5" w:themeFill="accent2" w:themeFillTint="33"/>
+            <w:vAlign w:val="center"/>
+          </w:tcPr>
+          <w:p>
+            <w:pPr>
+              <w:jc w:val="center"/>
+              <w:rPr>
+                <w:b/>
+                <w:sz w:val="20"/>
+                <w:szCs w:val="20"/>
+              </w:rPr>
+            </w:pPr>
           </w:p>
         </w:tc>
       </w:tr>
@@ -2284,6 +2526,9 @@
             <w:pPr>
               <w:jc w:val="center"/>
             </w:pPr>
+            <w:r>
+              <w:t>0.108</w:t>
+            </w:r>
           </w:p>
         </w:tc>
       </w:tr>
@@ -2341,6 +2586,9 @@
             <w:pPr>
               <w:jc w:val="center"/>
             </w:pPr>
+            <w:r>
+              <w:t>0.033</w:t>
+            </w:r>
           </w:p>
         </w:tc>
       </w:tr>
@@ -2392,6 +2640,8 @@
             <w:pPr>
               <w:jc w:val="center"/>
             </w:pPr>
+            <w:bookmarkStart w:id="0" w:name="_GoBack"/>
+            <w:bookmarkEnd w:id="0"/>
           </w:p>
         </w:tc>
       </w:tr>
@@ -3263,7 +3513,6 @@
             <w:pPr>
               <w:jc w:val="center"/>
             </w:pPr>
-            <w:bookmarkStart w:id="0" w:name="_GoBack" w:colFirst="0" w:colLast="0"/>
             <w:r>
               <w:t>2HP-4</w:t>
             </w:r>
@@ -3313,7 +3562,6 @@
           </w:p>
         </w:tc>
       </w:tr>
-      <w:bookmarkEnd w:id="0"/>
       <w:tr>
         <w:tc>
           <w:tcPr>
@@ -4024,7 +4272,6 @@
   <w:style w:type="character" w:default="1" w:styleId="DefaultParagraphFont">
     <w:name w:val="Default Paragraph Font"/>
     <w:uiPriority w:val="1"/>
-    <w:semiHidden/>
     <w:unhideWhenUsed/>
   </w:style>
   <w:style w:type="table" w:default="1" w:styleId="TableNormal">

</xml_diff>